<commit_message>
Update ONAP GenDoc Template
Issue-ID: MODELING-104

Change-Id: I85f7e48d0e254d8a3ad8ce7de07e786a5f8bd468
Signed-off-by: jjewitt58 <jessie.jewitt@oamtechnologies.com>
</commit_message>
<xml_diff>
--- a/papyrus/ONAP Information Model/GenDoc/ONAP GenDoc Template.docx
+++ b/papyrus/ONAP Information Model/GenDoc/ONAP GenDoc Template.docx
@@ -160,7 +160,25 @@
         <w:rPr>
           <w:lang w:val="en-GB"/>
         </w:rPr>
-        <w:t>OnapService1Model</w:t>
+        <w:t>Onap</w:t>
+      </w:r>
+      <w:r>
+        <w:rPr>
+          <w:lang w:val="en-GB"/>
+        </w:rPr>
+        <w:t>Common</w:t>
+      </w:r>
+      <w:r>
+        <w:rPr>
+          <w:lang w:val="en-GB"/>
+        </w:rPr>
+        <w:t>Model</w:t>
+      </w:r>
+      <w:r>
+        <w:rPr>
+          <w:lang w:val="en-GB"/>
+        </w:rPr>
+        <w:t>1</w:t>
       </w:r>
       <w:r>
         <w:rPr>
@@ -261,7 +279,19 @@
         <w:rPr>
           <w:lang w:val="en-GB"/>
         </w:rPr>
-        <w:t>\git\</w:t>
+        <w:t>\git</w:t>
+      </w:r>
+      <w:r>
+        <w:rPr>
+          <w:lang w:val="en-GB"/>
+        </w:rPr>
+        <w:t>2</w:t>
+      </w:r>
+      <w:r>
+        <w:rPr>
+          <w:lang w:val="en-GB"/>
+        </w:rPr>
+        <w:t>\</w:t>
       </w:r>
       <w:proofErr w:type="spellStart"/>
       <w:r>
@@ -306,13 +336,7 @@
         <w:rPr>
           <w:lang w:val="en-GB"/>
         </w:rPr>
-        <w:t>S</w:t>
-      </w:r>
-      <w:r>
-        <w:rPr>
-          <w:lang w:val="en-GB"/>
-        </w:rPr>
-        <w:t>ervice</w:t>
+        <w:t>Common</w:t>
       </w:r>
       <w:r>
         <w:rPr>
@@ -591,7 +615,7 @@
           </mc:Choice>
           <mc:Fallback>
             <w:pict>
-              <v:group w14:anchorId="5BFF1121" id="Zone de dessin 1" o:spid="_x0000_s1026" editas="canvas" style="width:307.6pt;height:179.65pt;mso-position-horizontal-relative:char;mso-position-vertical-relative:line" coordsize="39058,22809" o:gfxdata="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">
+              <v:group w14:anchorId="192BA3F4" id="Zone de dessin 1" o:spid="_x0000_s1026" editas="canvas" style="width:307.6pt;height:179.65pt;mso-position-horizontal-relative:char;mso-position-vertical-relative:line" coordsize="39058,22809" o:gfxdata="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">
                 <v:shapetype id="_x0000_t75" coordsize="21600,21600" o:spt="75" o:preferrelative="t" path="m@4@5l@4@11@9@11@9@5xe" filled="f" stroked="f">
                   <v:stroke joinstyle="miter"/>
                   <v:formulas>
@@ -729,7 +753,19 @@
         <w:rPr>
           <w:lang w:val="en-GB"/>
         </w:rPr>
-        <w:t>\git\</w:t>
+        <w:t>\git</w:t>
+      </w:r>
+      <w:r>
+        <w:rPr>
+          <w:lang w:val="en-GB"/>
+        </w:rPr>
+        <w:t>2</w:t>
+      </w:r>
+      <w:r>
+        <w:rPr>
+          <w:lang w:val="en-GB"/>
+        </w:rPr>
+        <w:t>\</w:t>
       </w:r>
       <w:proofErr w:type="spellStart"/>
       <w:r>
@@ -762,13 +798,7 @@
         <w:rPr>
           <w:lang w:val="en-GB"/>
         </w:rPr>
-        <w:t>S</w:t>
-      </w:r>
-      <w:r>
-        <w:rPr>
-          <w:lang w:val="en-GB"/>
-        </w:rPr>
-        <w:t>ervice</w:t>
+        <w:t>Common</w:t>
       </w:r>
       <w:r>
         <w:rPr>
@@ -6073,21 +6103,7 @@
         <w:rPr>
           <w:color w:val="7030A0"/>
         </w:rPr>
-        <w:t>[else][/</w:t>
-      </w:r>
-      <w:proofErr w:type="gramStart"/>
-      <w:r>
-        <w:rPr>
-          <w:color w:val="7030A0"/>
-        </w:rPr>
-        <w:t>if]&lt;</w:t>
-      </w:r>
-      <w:proofErr w:type="gramEnd"/>
-      <w:r>
-        <w:rPr>
-          <w:color w:val="7030A0"/>
-        </w:rPr>
-        <w:t>drop/&gt;</w:t>
+        <w:t>[else][/if]&lt;drop/&gt;</w:t>
       </w:r>
     </w:p>
     <w:p>
@@ -7077,7 +7093,6 @@
         <w:t>[for (</w:t>
       </w:r>
       <w:proofErr w:type="spellStart"/>
-      <w:proofErr w:type="gramStart"/>
       <w:r>
         <w:rPr>
           <w:color w:val="7030A0"/>
@@ -7091,7 +7106,6 @@
         <w:t>ment</w:t>
       </w:r>
       <w:proofErr w:type="spellEnd"/>
-      <w:proofErr w:type="gramEnd"/>
       <w:r>
         <w:rPr>
           <w:color w:val="7030A0"/>
@@ -7189,21 +7203,7 @@
         <w:rPr>
           <w:color w:val="7030A0"/>
         </w:rPr>
-        <w:t>[/</w:t>
-      </w:r>
-      <w:proofErr w:type="gramStart"/>
-      <w:r>
-        <w:rPr>
-          <w:color w:val="7030A0"/>
-        </w:rPr>
-        <w:t>for]&lt;</w:t>
-      </w:r>
-      <w:proofErr w:type="gramEnd"/>
-      <w:r>
-        <w:rPr>
-          <w:color w:val="7030A0"/>
-        </w:rPr>
-        <w:t>drop/&gt;</w:t>
+        <w:t>[/for]&lt;drop/&gt;</w:t>
       </w:r>
     </w:p>
     <w:p>
@@ -7779,40 +7779,105 @@
         <w:t>[for (</w:t>
       </w:r>
       <w:proofErr w:type="spellStart"/>
+      <w:r>
+        <w:rPr>
+          <w:color w:val="7030A0"/>
+        </w:rPr>
+        <w:t>co:Com</w:t>
+      </w:r>
+      <w:r>
+        <w:rPr>
+          <w:color w:val="7030A0"/>
+        </w:rPr>
+        <w:t>ment</w:t>
+      </w:r>
+      <w:proofErr w:type="spellEnd"/>
+      <w:r>
+        <w:rPr>
+          <w:color w:val="7030A0"/>
+        </w:rPr>
+        <w:t xml:space="preserve"> | </w:t>
+      </w:r>
+      <w:proofErr w:type="spellStart"/>
+      <w:r>
+        <w:rPr>
+          <w:color w:val="7030A0"/>
+        </w:rPr>
+        <w:t>si.ownedComment</w:t>
+      </w:r>
+      <w:proofErr w:type="spellEnd"/>
+      <w:r>
+        <w:rPr>
+          <w:color w:val="7030A0"/>
+        </w:rPr>
+        <w:t>)]&lt;drop/&gt;</w:t>
+      </w:r>
+    </w:p>
+    <w:p>
+      <w:pPr>
+        <w:spacing w:before="0" w:after="0" w:line="240" w:lineRule="auto"/>
+        <w:rPr>
+          <w:color w:val="7030A0"/>
+        </w:rPr>
+      </w:pPr>
+      <w:r>
+        <w:rPr>
+          <w:color w:val="7030A0"/>
+        </w:rPr>
+        <w:t>&lt;</w:t>
+      </w:r>
+      <w:proofErr w:type="spellStart"/>
+      <w:r>
+        <w:rPr>
+          <w:color w:val="7030A0"/>
+        </w:rPr>
+        <w:t>dropEmpty</w:t>
+      </w:r>
+      <w:proofErr w:type="spellEnd"/>
+      <w:r>
+        <w:rPr>
+          <w:color w:val="7030A0"/>
+        </w:rPr>
+        <w:t>&gt;</w:t>
+      </w:r>
+      <w:r>
+        <w:t>[co._</w:t>
+      </w:r>
+      <w:proofErr w:type="spellStart"/>
       <w:proofErr w:type="gramStart"/>
       <w:r>
-        <w:rPr>
-          <w:color w:val="7030A0"/>
-        </w:rPr>
-        <w:t>co:Com</w:t>
-      </w:r>
-      <w:r>
-        <w:rPr>
-          <w:color w:val="7030A0"/>
-        </w:rPr>
-        <w:t>ment</w:t>
+        <w:t>body</w:t>
+      </w:r>
+      <w:r>
+        <w:t>.clean</w:t>
       </w:r>
       <w:proofErr w:type="spellEnd"/>
       <w:proofErr w:type="gramEnd"/>
       <w:r>
-        <w:rPr>
-          <w:color w:val="7030A0"/>
-        </w:rPr>
-        <w:t xml:space="preserve"> | </w:t>
+        <w:t>()</w:t>
+      </w:r>
+      <w:r>
+        <w:t>/]</w:t>
+      </w:r>
+      <w:r>
+        <w:rPr>
+          <w:color w:val="7030A0"/>
+        </w:rPr>
+        <w:t>&lt;/</w:t>
       </w:r>
       <w:proofErr w:type="spellStart"/>
       <w:r>
         <w:rPr>
           <w:color w:val="7030A0"/>
         </w:rPr>
-        <w:t>si.ownedComment</w:t>
+        <w:t>dropEmpty</w:t>
       </w:r>
       <w:proofErr w:type="spellEnd"/>
       <w:r>
         <w:rPr>
           <w:color w:val="7030A0"/>
         </w:rPr>
-        <w:t>)]&lt;drop/&gt;</w:t>
+        <w:t>&gt;</w:t>
       </w:r>
     </w:p>
     <w:p>
@@ -7826,60 +7891,21 @@
         <w:rPr>
           <w:color w:val="7030A0"/>
         </w:rPr>
-        <w:t>&lt;</w:t>
-      </w:r>
-      <w:proofErr w:type="spellStart"/>
-      <w:r>
-        <w:rPr>
-          <w:color w:val="7030A0"/>
-        </w:rPr>
-        <w:t>dropEmpty</w:t>
-      </w:r>
-      <w:proofErr w:type="spellEnd"/>
-      <w:r>
-        <w:rPr>
-          <w:color w:val="7030A0"/>
-        </w:rPr>
-        <w:t>&gt;</w:t>
-      </w:r>
-      <w:r>
-        <w:t>[co._</w:t>
-      </w:r>
-      <w:proofErr w:type="spellStart"/>
+        <w:t>[/</w:t>
+      </w:r>
       <w:proofErr w:type="gramStart"/>
       <w:r>
-        <w:t>body</w:t>
-      </w:r>
-      <w:r>
-        <w:t>.clean</w:t>
-      </w:r>
-      <w:proofErr w:type="spellEnd"/>
+        <w:rPr>
+          <w:color w:val="7030A0"/>
+        </w:rPr>
+        <w:t>for]&lt;</w:t>
+      </w:r>
       <w:proofErr w:type="gramEnd"/>
       <w:r>
-        <w:t>()</w:t>
-      </w:r>
-      <w:r>
-        <w:t>/]</w:t>
-      </w:r>
-      <w:r>
-        <w:rPr>
-          <w:color w:val="7030A0"/>
-        </w:rPr>
-        <w:t>&lt;/</w:t>
-      </w:r>
-      <w:proofErr w:type="spellStart"/>
-      <w:r>
-        <w:rPr>
-          <w:color w:val="7030A0"/>
-        </w:rPr>
-        <w:t>dropEmpty</w:t>
-      </w:r>
-      <w:proofErr w:type="spellEnd"/>
-      <w:r>
-        <w:rPr>
-          <w:color w:val="7030A0"/>
-        </w:rPr>
-        <w:t>&gt;</w:t>
+        <w:rPr>
+          <w:color w:val="7030A0"/>
+        </w:rPr>
+        <w:t>drop/&gt;</w:t>
       </w:r>
     </w:p>
     <w:p>
@@ -7889,55 +7915,26 @@
           <w:color w:val="7030A0"/>
         </w:rPr>
       </w:pPr>
-      <w:r>
-        <w:rPr>
-          <w:color w:val="7030A0"/>
-        </w:rPr>
-        <w:t>[/</w:t>
-      </w:r>
-      <w:proofErr w:type="gramStart"/>
-      <w:r>
-        <w:rPr>
-          <w:color w:val="7030A0"/>
-        </w:rPr>
-        <w:t>for]&lt;</w:t>
-      </w:r>
-      <w:proofErr w:type="gramEnd"/>
-      <w:r>
-        <w:rPr>
-          <w:color w:val="7030A0"/>
-        </w:rPr>
-        <w:t>drop/&gt;</w:t>
-      </w:r>
     </w:p>
     <w:p>
       <w:pPr>
         <w:spacing w:before="0" w:after="0" w:line="240" w:lineRule="auto"/>
-        <w:rPr>
-          <w:color w:val="7030A0"/>
-        </w:rPr>
-      </w:pPr>
+      </w:pPr>
+      <w:r>
+        <w:t>Applied stereotypes:</w:t>
+      </w:r>
     </w:p>
     <w:p>
       <w:pPr>
         <w:spacing w:before="0" w:after="0" w:line="240" w:lineRule="auto"/>
       </w:pPr>
       <w:r>
-        <w:t>Applied stereotypes:</w:t>
-      </w:r>
-    </w:p>
-    <w:p>
-      <w:pPr>
-        <w:spacing w:before="0" w:after="0" w:line="240" w:lineRule="auto"/>
-      </w:pPr>
-      <w:r>
         <w:rPr>
           <w:color w:val="7030A0"/>
         </w:rPr>
         <w:t>[for (</w:t>
       </w:r>
       <w:proofErr w:type="spellStart"/>
-      <w:proofErr w:type="gramStart"/>
       <w:r>
         <w:rPr>
           <w:color w:val="7030A0"/>
@@ -7945,7 +7942,6 @@
         <w:t>st:Stereotype</w:t>
       </w:r>
       <w:proofErr w:type="spellEnd"/>
-      <w:proofErr w:type="gramEnd"/>
       <w:r>
         <w:rPr>
           <w:color w:val="7030A0"/>
@@ -8498,7 +8494,6 @@
         <w:t>or (</w:t>
       </w:r>
       <w:proofErr w:type="spellStart"/>
-      <w:proofErr w:type="gramStart"/>
       <w:r>
         <w:rPr>
           <w:color w:val="7030A0"/>
@@ -8506,7 +8501,6 @@
         <w:t>p:Property|si.allAttributes</w:t>
       </w:r>
       <w:proofErr w:type="spellEnd"/>
-      <w:proofErr w:type="gramEnd"/>
       <w:r>
         <w:rPr>
           <w:color w:val="7030A0"/>
@@ -8702,7 +8696,6 @@
               <w:t>[for (</w:t>
             </w:r>
             <w:proofErr w:type="spellStart"/>
-            <w:proofErr w:type="gramStart"/>
             <w:r>
               <w:rPr>
                 <w:color w:val="7030A0"/>
@@ -8712,7 +8705,6 @@
               <w:t>st:Stereotype</w:t>
             </w:r>
             <w:proofErr w:type="spellEnd"/>
-            <w:proofErr w:type="gramEnd"/>
             <w:r>
               <w:rPr>
                 <w:color w:val="7030A0"/>
@@ -10812,7 +10804,6 @@
         <w:t>[co._</w:t>
       </w:r>
       <w:proofErr w:type="spellStart"/>
-      <w:proofErr w:type="gramStart"/>
       <w:r>
         <w:t>body</w:t>
       </w:r>
@@ -10820,7 +10811,6 @@
         <w:t>.clean</w:t>
       </w:r>
       <w:proofErr w:type="spellEnd"/>
-      <w:proofErr w:type="gramEnd"/>
       <w:r>
         <w:t>()</w:t>
       </w:r>
@@ -11668,7 +11658,6 @@
         <w:t>[for (</w:t>
       </w:r>
       <w:proofErr w:type="spellStart"/>
-      <w:proofErr w:type="gramStart"/>
       <w:r>
         <w:rPr>
           <w:color w:val="7030A0"/>
@@ -11676,7 +11665,6 @@
         <w:t>p:Parameter|op.ownedParameter</w:t>
       </w:r>
       <w:proofErr w:type="spellEnd"/>
-      <w:proofErr w:type="gramEnd"/>
       <w:r>
         <w:rPr>
           <w:color w:val="7030A0"/>
@@ -11904,7 +11892,6 @@
               <w:t>[for (</w:t>
             </w:r>
             <w:proofErr w:type="spellStart"/>
-            <w:proofErr w:type="gramStart"/>
             <w:r>
               <w:rPr>
                 <w:color w:val="7030A0"/>
@@ -11922,7 +11909,6 @@
               <w:t>ment</w:t>
             </w:r>
             <w:proofErr w:type="spellEnd"/>
-            <w:proofErr w:type="gramEnd"/>
             <w:r>
               <w:rPr>
                 <w:color w:val="7030A0"/>
@@ -12298,7 +12284,7 @@
       <w:rPr>
         <w:noProof/>
       </w:rPr>
-      <w:t>August 6, 2018</w:t>
+      <w:t>August 16, 2018</w:t>
     </w:r>
     <w:r>
       <w:fldChar w:fldCharType="end"/>
@@ -16450,7 +16436,7 @@
 </file>
 
 <file path=customXml/itemProps2.xml><?xml version="1.0" encoding="utf-8"?>
-<ds:datastoreItem xmlns:ds="http://schemas.openxmlformats.org/officeDocument/2006/customXml" ds:itemID="{3A8F5403-BF03-4CC0-82C3-D8119B2D8864}">
+<ds:datastoreItem xmlns:ds="http://schemas.openxmlformats.org/officeDocument/2006/customXml" ds:itemID="{B8D05EF2-7AAF-4819-9A9E-FCD90F4FCA72}">
   <ds:schemaRefs>
     <ds:schemaRef ds:uri="http://schemas.openxmlformats.org/officeDocument/2006/bibliography"/>
   </ds:schemaRefs>

</xml_diff>

<commit_message>
Apply profile and move NSD to Resource
Issue-ID: MODELING-104

Change-Id: I33a3b5d5993b362585d8d6c807972fb5fffb2e6a
Signed-off-by: jjewitt58 <jessie.jewitt@oamtechnologies.com>
</commit_message>
<xml_diff>
--- a/papyrus/ONAP Information Model/GenDoc/ONAP GenDoc Template.docx
+++ b/papyrus/ONAP Information Model/GenDoc/ONAP GenDoc Template.docx
@@ -156,6 +156,7 @@
         </w:rPr>
         <w:t>\</w:t>
       </w:r>
+      <w:proofErr w:type="spellStart"/>
       <w:r>
         <w:rPr>
           <w:lang w:val="en-GB"/>
@@ -174,12 +175,7 @@
         </w:rPr>
         <w:t>Model</w:t>
       </w:r>
-      <w:r>
-        <w:rPr>
-          <w:lang w:val="en-GB"/>
-        </w:rPr>
-        <w:t>1</w:t>
-      </w:r>
+      <w:proofErr w:type="spellEnd"/>
       <w:r>
         <w:rPr>
           <w:bCs/>
@@ -279,77 +275,79 @@
         <w:rPr>
           <w:lang w:val="en-GB"/>
         </w:rPr>
-        <w:t>\git</w:t>
-      </w:r>
+        <w:t>\git\</w:t>
+      </w:r>
+      <w:proofErr w:type="spellStart"/>
       <w:r>
         <w:rPr>
           <w:lang w:val="en-GB"/>
         </w:rPr>
-        <w:t>2</w:t>
-      </w:r>
+        <w:t>modelspec</w:t>
+      </w:r>
+      <w:proofErr w:type="spellEnd"/>
       <w:r>
         <w:rPr>
           <w:lang w:val="en-GB"/>
         </w:rPr>
+        <w:t>\papyrus</w:t>
+      </w:r>
+      <w:r>
+        <w:rPr>
+          <w:lang w:val="en-GB"/>
+        </w:rPr>
         <w:t>\</w:t>
       </w:r>
+      <w:r>
+        <w:rPr>
+          <w:lang w:val="en-GB"/>
+        </w:rPr>
+        <w:t>ONAP</w:t>
+      </w:r>
+      <w:r>
+        <w:rPr>
+          <w:lang w:val="en-GB"/>
+        </w:rPr>
+        <w:t xml:space="preserve"> Information Model</w:t>
+      </w:r>
+      <w:r>
+        <w:rPr>
+          <w:lang w:val="en-GB"/>
+        </w:rPr>
+        <w:t>\</w:t>
+      </w:r>
       <w:proofErr w:type="spellStart"/>
       <w:r>
         <w:rPr>
           <w:lang w:val="en-GB"/>
         </w:rPr>
-        <w:t>modelspec</w:t>
+        <w:t>Common</w:t>
+      </w:r>
+      <w:r>
+        <w:rPr>
+          <w:lang w:val="en-GB"/>
+        </w:rPr>
+        <w:t>.notation</w:t>
       </w:r>
       <w:proofErr w:type="spellEnd"/>
       <w:r>
         <w:rPr>
           <w:lang w:val="en-GB"/>
         </w:rPr>
-        <w:t>\papyrus</w:t>
-      </w:r>
+        <w:t>' element=</w:t>
+      </w:r>
+      <w:proofErr w:type="gramStart"/>
       <w:r>
         <w:rPr>
           <w:lang w:val="en-GB"/>
         </w:rPr>
-        <w:t>\</w:t>
-      </w:r>
+        <w:t>’{</w:t>
+      </w:r>
+      <w:proofErr w:type="gramEnd"/>
       <w:r>
         <w:rPr>
           <w:lang w:val="en-GB"/>
         </w:rPr>
-        <w:t>ONAP</w:t>
-      </w:r>
-      <w:r>
-        <w:rPr>
-          <w:lang w:val="en-GB"/>
-        </w:rPr>
-        <w:t xml:space="preserve"> Information Model</w:t>
-      </w:r>
-      <w:r>
-        <w:rPr>
-          <w:lang w:val="en-GB"/>
-        </w:rPr>
-        <w:t>\</w:t>
-      </w:r>
-      <w:proofErr w:type="spellStart"/>
-      <w:r>
-        <w:rPr>
-          <w:lang w:val="en-GB"/>
-        </w:rPr>
-        <w:t>Common</w:t>
-      </w:r>
-      <w:r>
-        <w:rPr>
-          <w:lang w:val="en-GB"/>
-        </w:rPr>
-        <w:t>.notation</w:t>
-      </w:r>
-      <w:proofErr w:type="spellEnd"/>
-      <w:r>
-        <w:rPr>
-          <w:lang w:val="en-GB"/>
-        </w:rPr>
-        <w:t>' element=’{0}</w:t>
+        <w:t>0}</w:t>
       </w:r>
       <w:r>
         <w:rPr>
@@ -615,7 +613,7 @@
           </mc:Choice>
           <mc:Fallback>
             <w:pict>
-              <v:group w14:anchorId="192BA3F4" id="Zone de dessin 1" o:spid="_x0000_s1026" editas="canvas" style="width:307.6pt;height:179.65pt;mso-position-horizontal-relative:char;mso-position-vertical-relative:line" coordsize="39058,22809" o:gfxdata="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">
+              <v:group w14:anchorId="5F71843F" id="Zone de dessin 1" o:spid="_x0000_s1026" editas="canvas" style="width:307.6pt;height:179.65pt;mso-position-horizontal-relative:char;mso-position-vertical-relative:line" coordsize="39058,22809" o:gfxdata="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">
                 <v:shapetype id="_x0000_t75" coordsize="21600,21600" o:spt="75" o:preferrelative="t" path="m@4@5l@4@11@9@11@9@5xe" filled="f" stroked="f">
                   <v:stroke joinstyle="miter"/>
                   <v:formulas>
@@ -753,60 +751,48 @@
         <w:rPr>
           <w:lang w:val="en-GB"/>
         </w:rPr>
-        <w:t>\git</w:t>
-      </w:r>
+        <w:t>\git\</w:t>
+      </w:r>
+      <w:proofErr w:type="spellStart"/>
       <w:r>
         <w:rPr>
           <w:lang w:val="en-GB"/>
         </w:rPr>
-        <w:t>2</w:t>
-      </w:r>
+        <w:t>modelspec</w:t>
+      </w:r>
+      <w:proofErr w:type="spellEnd"/>
       <w:r>
         <w:rPr>
           <w:lang w:val="en-GB"/>
         </w:rPr>
+        <w:t>\papyrus\ONAP</w:t>
+      </w:r>
+      <w:r>
+        <w:rPr>
+          <w:lang w:val="en-GB"/>
+        </w:rPr>
+        <w:t xml:space="preserve"> Information Model</w:t>
+      </w:r>
+      <w:r>
+        <w:rPr>
+          <w:lang w:val="en-GB"/>
+        </w:rPr>
         <w:t>\</w:t>
       </w:r>
-      <w:proofErr w:type="spellStart"/>
       <w:r>
         <w:rPr>
           <w:lang w:val="en-GB"/>
         </w:rPr>
-        <w:t>modelspec</w:t>
-      </w:r>
-      <w:proofErr w:type="spellEnd"/>
+        <w:t>Common</w:t>
+      </w:r>
+      <w:bookmarkStart w:id="4" w:name="_GoBack"/>
+      <w:bookmarkEnd w:id="4"/>
       <w:r>
         <w:rPr>
           <w:lang w:val="en-GB"/>
         </w:rPr>
-        <w:t>\papyrus\ONAP</w:t>
-      </w:r>
-      <w:r>
-        <w:rPr>
-          <w:lang w:val="en-GB"/>
-        </w:rPr>
-        <w:t xml:space="preserve"> Information Model</w:t>
-      </w:r>
-      <w:r>
-        <w:rPr>
-          <w:lang w:val="en-GB"/>
-        </w:rPr>
-        <w:t>\</w:t>
-      </w:r>
-      <w:proofErr w:type="spellStart"/>
-      <w:r>
-        <w:rPr>
-          <w:lang w:val="en-GB"/>
-        </w:rPr>
-        <w:t>Common</w:t>
-      </w:r>
-      <w:r>
-        <w:rPr>
-          <w:lang w:val="en-GB"/>
-        </w:rPr>
         <w:t>.uml</w:t>
       </w:r>
-      <w:proofErr w:type="spellEnd"/>
       <w:r>
         <w:rPr>
           <w:lang w:val="en-GB"/>
@@ -885,6 +871,7 @@
           <w:sz w:val="20"/>
           <w:szCs w:val="20"/>
         </w:rPr>
+        <w:lastRenderedPageBreak/>
         <w:t>&lt;</w:t>
       </w:r>
       <w:proofErr w:type="spellStart"/>
@@ -1140,16 +1127,148 @@
         <w:rPr>
           <w:color w:val="7030A0"/>
         </w:rPr>
-        <w:t>[/for]&lt;drop/&gt;</w:t>
+        <w:t>[/</w:t>
+      </w:r>
+      <w:proofErr w:type="gramStart"/>
+      <w:r>
+        <w:rPr>
+          <w:color w:val="7030A0"/>
+        </w:rPr>
+        <w:t>for]&lt;</w:t>
+      </w:r>
+      <w:proofErr w:type="gramEnd"/>
+      <w:r>
+        <w:rPr>
+          <w:color w:val="7030A0"/>
+        </w:rPr>
+        <w:t>drop/&gt;</w:t>
       </w:r>
     </w:p>
     <w:p>
       <w:pPr>
-        <w:spacing w:before="0" w:after="0" w:line="240" w:lineRule="auto"/>
-        <w:rPr>
-          <w:color w:val="7030A0"/>
-        </w:rPr>
-      </w:pPr>
+        <w:spacing w:before="0" w:after="0"/>
+        <w:rPr>
+          <w:color w:val="7030A0"/>
+        </w:rPr>
+      </w:pPr>
+      <w:r>
+        <w:rPr>
+          <w:color w:val="7030A0"/>
+        </w:rPr>
+        <w:t>[if (</w:t>
+      </w:r>
+      <w:proofErr w:type="spellStart"/>
+      <w:proofErr w:type="gramStart"/>
+      <w:r>
+        <w:rPr>
+          <w:color w:val="7030A0"/>
+        </w:rPr>
+        <w:t>cl.oclAsType</w:t>
+      </w:r>
+      <w:proofErr w:type="spellEnd"/>
+      <w:proofErr w:type="gramEnd"/>
+      <w:r>
+        <w:rPr>
+          <w:color w:val="7030A0"/>
+        </w:rPr>
+        <w:t>(</w:t>
+      </w:r>
+      <w:proofErr w:type="spellStart"/>
+      <w:r>
+        <w:rPr>
+          <w:color w:val="7030A0"/>
+        </w:rPr>
+        <w:t>uml</w:t>
+      </w:r>
+      <w:proofErr w:type="spellEnd"/>
+      <w:r>
+        <w:rPr>
+          <w:color w:val="7030A0"/>
+        </w:rPr>
+        <w:t>::Classifier).general-&gt;</w:t>
+      </w:r>
+      <w:proofErr w:type="spellStart"/>
+      <w:r>
+        <w:rPr>
+          <w:color w:val="7030A0"/>
+        </w:rPr>
+        <w:t>notEmpty</w:t>
+      </w:r>
+      <w:proofErr w:type="spellEnd"/>
+      <w:r>
+        <w:rPr>
+          <w:color w:val="7030A0"/>
+        </w:rPr>
+        <w:t>())]&lt;drop/&gt;</w:t>
+      </w:r>
+    </w:p>
+    <w:p>
+      <w:pPr>
+        <w:spacing w:before="0" w:after="0"/>
+      </w:pPr>
+      <w:r>
+        <w:rPr>
+          <w:b/>
+        </w:rPr>
+        <w:t>Parent class:</w:t>
+      </w:r>
+      <w:r>
+        <w:t xml:space="preserve"> [</w:t>
+      </w:r>
+      <w:proofErr w:type="spellStart"/>
+      <w:proofErr w:type="gramStart"/>
+      <w:r>
+        <w:t>cl.oclAsType</w:t>
+      </w:r>
+      <w:proofErr w:type="spellEnd"/>
+      <w:proofErr w:type="gramEnd"/>
+      <w:r>
+        <w:t>(</w:t>
+      </w:r>
+      <w:proofErr w:type="spellStart"/>
+      <w:r>
+        <w:t>uml</w:t>
+      </w:r>
+      <w:proofErr w:type="spellEnd"/>
+      <w:r>
+        <w:t>::Classifier).general -&gt;</w:t>
+      </w:r>
+      <w:proofErr w:type="spellStart"/>
+      <w:r>
+        <w:t>asSequence</w:t>
+      </w:r>
+      <w:proofErr w:type="spellEnd"/>
+      <w:r>
+        <w:t xml:space="preserve">()-&gt;first().name/] </w:t>
+      </w:r>
+    </w:p>
+    <w:p>
+      <w:pPr>
+        <w:spacing w:before="0" w:after="0"/>
+        <w:rPr>
+          <w:color w:val="7030A0"/>
+        </w:rPr>
+      </w:pPr>
+      <w:r>
+        <w:rPr>
+          <w:color w:val="7030A0"/>
+        </w:rPr>
+        <w:t>[/</w:t>
+      </w:r>
+      <w:proofErr w:type="gramStart"/>
+      <w:r>
+        <w:rPr>
+          <w:color w:val="7030A0"/>
+        </w:rPr>
+        <w:t>if]&lt;</w:t>
+      </w:r>
+      <w:proofErr w:type="gramEnd"/>
+      <w:r>
+        <w:rPr>
+          <w:color w:val="7030A0"/>
+        </w:rPr>
+        <w:t>drop/&gt;</w:t>
+      </w:r>
     </w:p>
     <w:p>
       <w:pPr>
@@ -1505,9 +1624,9 @@
         </w:rPr>
         <w:t>[/for]&lt;drop/&gt;</w:t>
       </w:r>
-      <w:bookmarkStart w:id="4" w:name="_Toc427242242"/>
+      <w:bookmarkStart w:id="5" w:name="_Toc427242242"/>
     </w:p>
-    <w:bookmarkEnd w:id="4"/>
+    <w:bookmarkEnd w:id="5"/>
     <w:p>
       <w:pPr>
         <w:spacing w:before="0" w:after="0" w:line="240" w:lineRule="auto"/>
@@ -2434,7 +2553,16 @@
                 <w:sz w:val="16"/>
                 <w:szCs w:val="16"/>
               </w:rPr>
-              <w:t>, oa.name).</w:t>
+              <w:t xml:space="preserve">, </w:t>
+            </w:r>
+            <w:r>
+              <w:rPr>
+                <w:color w:val="7030A0"/>
+                <w:sz w:val="16"/>
+                <w:szCs w:val="16"/>
+              </w:rPr>
+              <w:lastRenderedPageBreak/>
+              <w:t>oa.name).</w:t>
             </w:r>
             <w:proofErr w:type="spellStart"/>
             <w:r>
@@ -3546,6 +3674,7 @@
                 <w:sz w:val="16"/>
                 <w:szCs w:val="16"/>
               </w:rPr>
+              <w:lastRenderedPageBreak/>
               <w:t>[for (</w:t>
             </w:r>
             <w:proofErr w:type="spellStart"/>
@@ -3779,6 +3908,7 @@
         <w:ind w:right="6192"/>
       </w:pPr>
       <w:r>
+        <w:lastRenderedPageBreak/>
         <w:t>Data Types</w:t>
       </w:r>
     </w:p>
@@ -5484,6 +5614,7 @@
                 <w:sz w:val="16"/>
                 <w:szCs w:val="16"/>
               </w:rPr>
+              <w:lastRenderedPageBreak/>
               <w:t>.clean()</w:t>
             </w:r>
             <w:r>
@@ -5938,6 +6069,7 @@
                 <w:sz w:val="16"/>
                 <w:szCs w:val="16"/>
               </w:rPr>
+              <w:lastRenderedPageBreak/>
               <w:t xml:space="preserve"> [for (</w:t>
             </w:r>
             <w:proofErr w:type="spellStart"/>
@@ -6806,6 +6938,7 @@
         <w:pStyle w:val="Heading3"/>
       </w:pPr>
       <w:r>
+        <w:lastRenderedPageBreak/>
         <w:t xml:space="preserve"> [dt.name/]</w:t>
       </w:r>
     </w:p>
@@ -7647,7 +7780,7 @@
           <w:color w:val="7030A0"/>
         </w:rPr>
       </w:pPr>
-      <w:bookmarkStart w:id="5" w:name="_Hlk519083782"/>
+      <w:bookmarkStart w:id="6" w:name="_Hlk519083782"/>
     </w:p>
     <w:p>
       <w:pPr>
@@ -7921,6 +8054,7 @@
         <w:spacing w:before="0" w:after="0" w:line="240" w:lineRule="auto"/>
       </w:pPr>
       <w:r>
+        <w:lastRenderedPageBreak/>
         <w:t>Applied stereotypes:</w:t>
       </w:r>
     </w:p>
@@ -9940,6 +10074,7 @@
                 <w:sz w:val="16"/>
                 <w:szCs w:val="16"/>
               </w:rPr>
+              <w:lastRenderedPageBreak/>
               <w:t>p.getValue</w:t>
             </w:r>
             <w:proofErr w:type="spellEnd"/>
@@ -10434,6 +10569,7 @@
                 <w:sz w:val="16"/>
                 <w:szCs w:val="16"/>
               </w:rPr>
+              <w:lastRenderedPageBreak/>
               <w:t>[for (</w:t>
             </w:r>
             <w:proofErr w:type="spellStart"/>
@@ -10625,7 +10761,7 @@
         </w:rPr>
       </w:pPr>
     </w:p>
-    <w:bookmarkEnd w:id="5"/>
+    <w:bookmarkEnd w:id="6"/>
     <w:p>
       <w:pPr>
         <w:pStyle w:val="Heading2"/>
@@ -11704,6 +11840,7 @@
                 <w:sz w:val="16"/>
                 <w:szCs w:val="16"/>
               </w:rPr>
+              <w:lastRenderedPageBreak/>
               <w:t>[p.name/]</w:t>
             </w:r>
           </w:p>
@@ -12284,7 +12421,7 @@
       <w:rPr>
         <w:noProof/>
       </w:rPr>
-      <w:t>August 16, 2018</w:t>
+      <w:t>August 22, 2018</w:t>
     </w:r>
     <w:r>
       <w:fldChar w:fldCharType="end"/>
@@ -16436,7 +16573,7 @@
 </file>
 
 <file path=customXml/itemProps2.xml><?xml version="1.0" encoding="utf-8"?>
-<ds:datastoreItem xmlns:ds="http://schemas.openxmlformats.org/officeDocument/2006/customXml" ds:itemID="{B8D05EF2-7AAF-4819-9A9E-FCD90F4FCA72}">
+<ds:datastoreItem xmlns:ds="http://schemas.openxmlformats.org/officeDocument/2006/customXml" ds:itemID="{A461BCAA-1311-4E8C-9010-3031061969A6}">
   <ds:schemaRefs>
     <ds:schemaRef ds:uri="http://schemas.openxmlformats.org/officeDocument/2006/bibliography"/>
   </ds:schemaRefs>

</xml_diff>